<commit_message>
graph and ad hoc
</commit_message>
<xml_diff>
--- a/Algo.docx
+++ b/Algo.docx
@@ -4424,6 +4424,1520 @@
       <w:r>
         <w:rPr>
           <w:rFonts w:ascii="Consolas" w:hAnsi="Consolas"/>
+        </w:rPr>
+        <w:t>}</w:t>
+      </w:r>
+    </w:p>
+    <w:p>
+      <w:pPr>
+        <w:pStyle w:val="NoSpacing"/>
+        <w:rPr>
+          <w:rFonts w:ascii="Consolas" w:hAnsi="Consolas"/>
+        </w:rPr>
+      </w:pPr>
+    </w:p>
+    <w:p>
+      <w:pPr>
+        <w:pStyle w:val="NoSpacing"/>
+        <w:rPr>
+          <w:rFonts w:cstheme="minorHAnsi"/>
+          <w:sz w:val="36"/>
+          <w:szCs w:val="36"/>
+        </w:rPr>
+      </w:pPr>
+      <w:r>
+        <w:rPr>
+          <w:rFonts w:cstheme="minorHAnsi"/>
+          <w:sz w:val="36"/>
+          <w:szCs w:val="36"/>
+        </w:rPr>
+        <w:t>DP on DFS</w:t>
+      </w:r>
+      <w:r>
+        <w:rPr>
+          <w:rFonts w:cstheme="minorHAnsi"/>
+          <w:sz w:val="36"/>
+          <w:szCs w:val="36"/>
+        </w:rPr>
+        <w:t xml:space="preserve"> (tree)</w:t>
+      </w:r>
+    </w:p>
+    <w:p>
+      <w:pPr>
+        <w:pStyle w:val="NoSpacing"/>
+        <w:rPr>
+          <w:rFonts w:cstheme="minorHAnsi"/>
+        </w:rPr>
+      </w:pPr>
+    </w:p>
+    <w:p>
+      <w:pPr>
+        <w:pStyle w:val="NoSpacing"/>
+        <w:rPr>
+          <w:rFonts w:ascii="Consolas" w:hAnsi="Consolas" w:cstheme="minorHAnsi"/>
+        </w:rPr>
+      </w:pPr>
+      <w:r>
+        <w:rPr>
+          <w:rFonts w:ascii="Consolas" w:hAnsi="Consolas" w:cstheme="minorHAnsi"/>
+        </w:rPr>
+        <w:t>#include&lt;bits/stdc++.h&gt;</w:t>
+      </w:r>
+    </w:p>
+    <w:p>
+      <w:pPr>
+        <w:pStyle w:val="NoSpacing"/>
+        <w:rPr>
+          <w:rFonts w:ascii="Consolas" w:hAnsi="Consolas" w:cstheme="minorHAnsi"/>
+        </w:rPr>
+      </w:pPr>
+      <w:r>
+        <w:rPr>
+          <w:rFonts w:ascii="Consolas" w:hAnsi="Consolas" w:cstheme="minorHAnsi"/>
+        </w:rPr>
+        <w:t>using namespace std;</w:t>
+      </w:r>
+    </w:p>
+    <w:p>
+      <w:pPr>
+        <w:pStyle w:val="NoSpacing"/>
+        <w:rPr>
+          <w:rFonts w:ascii="Consolas" w:hAnsi="Consolas" w:cstheme="minorHAnsi"/>
+        </w:rPr>
+      </w:pPr>
+    </w:p>
+    <w:p>
+      <w:pPr>
+        <w:pStyle w:val="NoSpacing"/>
+        <w:rPr>
+          <w:rFonts w:ascii="Consolas" w:hAnsi="Consolas" w:cstheme="minorHAnsi"/>
+        </w:rPr>
+      </w:pPr>
+      <w:r>
+        <w:rPr>
+          <w:rFonts w:ascii="Consolas" w:hAnsi="Consolas" w:cstheme="minorHAnsi"/>
+        </w:rPr>
+        <w:t>struct child {</w:t>
+      </w:r>
+    </w:p>
+    <w:p>
+      <w:pPr>
+        <w:pStyle w:val="NoSpacing"/>
+        <w:rPr>
+          <w:rFonts w:ascii="Consolas" w:hAnsi="Consolas" w:cstheme="minorHAnsi"/>
+        </w:rPr>
+      </w:pPr>
+      <w:r>
+        <w:rPr>
+          <w:rFonts w:ascii="Consolas" w:hAnsi="Consolas" w:cstheme="minorHAnsi"/>
+        </w:rPr>
+        <w:tab/>
+        <w:t>int left;</w:t>
+      </w:r>
+    </w:p>
+    <w:p>
+      <w:pPr>
+        <w:pStyle w:val="NoSpacing"/>
+        <w:rPr>
+          <w:rFonts w:ascii="Consolas" w:hAnsi="Consolas" w:cstheme="minorHAnsi"/>
+        </w:rPr>
+      </w:pPr>
+      <w:r>
+        <w:rPr>
+          <w:rFonts w:ascii="Consolas" w:hAnsi="Consolas" w:cstheme="minorHAnsi"/>
+        </w:rPr>
+        <w:tab/>
+        <w:t>int right;</w:t>
+      </w:r>
+    </w:p>
+    <w:p>
+      <w:pPr>
+        <w:pStyle w:val="NoSpacing"/>
+        <w:rPr>
+          <w:rFonts w:ascii="Consolas" w:hAnsi="Consolas" w:cstheme="minorHAnsi"/>
+        </w:rPr>
+      </w:pPr>
+      <w:r>
+        <w:rPr>
+          <w:rFonts w:ascii="Consolas" w:hAnsi="Consolas" w:cstheme="minorHAnsi"/>
+        </w:rPr>
+        <w:t>};</w:t>
+      </w:r>
+    </w:p>
+    <w:p>
+      <w:pPr>
+        <w:pStyle w:val="NoSpacing"/>
+        <w:rPr>
+          <w:rFonts w:ascii="Consolas" w:hAnsi="Consolas" w:cstheme="minorHAnsi"/>
+        </w:rPr>
+      </w:pPr>
+    </w:p>
+    <w:p>
+      <w:pPr>
+        <w:pStyle w:val="NoSpacing"/>
+        <w:rPr>
+          <w:rFonts w:ascii="Consolas" w:hAnsi="Consolas" w:cstheme="minorHAnsi"/>
+        </w:rPr>
+      </w:pPr>
+      <w:r>
+        <w:rPr>
+          <w:rFonts w:ascii="Consolas" w:hAnsi="Consolas" w:cstheme="minorHAnsi"/>
+        </w:rPr>
+        <w:t>const int INF = 1e9;</w:t>
+      </w:r>
+    </w:p>
+    <w:p>
+      <w:pPr>
+        <w:pStyle w:val="NoSpacing"/>
+        <w:rPr>
+          <w:rFonts w:ascii="Consolas" w:hAnsi="Consolas" w:cstheme="minorHAnsi"/>
+        </w:rPr>
+      </w:pPr>
+    </w:p>
+    <w:p>
+      <w:pPr>
+        <w:pStyle w:val="NoSpacing"/>
+        <w:rPr>
+          <w:rFonts w:ascii="Consolas" w:hAnsi="Consolas" w:cstheme="minorHAnsi"/>
+        </w:rPr>
+      </w:pPr>
+      <w:r>
+        <w:rPr>
+          <w:rFonts w:ascii="Consolas" w:hAnsi="Consolas" w:cstheme="minorHAnsi"/>
+        </w:rPr>
+        <w:t xml:space="preserve">int </w:t>
+      </w:r>
+      <w:proofErr w:type="spellStart"/>
+      <w:proofErr w:type="gramStart"/>
+      <w:r>
+        <w:rPr>
+          <w:rFonts w:ascii="Consolas" w:hAnsi="Consolas" w:cstheme="minorHAnsi"/>
+        </w:rPr>
+        <w:t>dfs</w:t>
+      </w:r>
+      <w:proofErr w:type="spellEnd"/>
+      <w:r>
+        <w:rPr>
+          <w:rFonts w:ascii="Consolas" w:hAnsi="Consolas" w:cstheme="minorHAnsi"/>
+        </w:rPr>
+        <w:t>(</w:t>
+      </w:r>
+      <w:proofErr w:type="gramEnd"/>
+      <w:r>
+        <w:rPr>
+          <w:rFonts w:ascii="Consolas" w:hAnsi="Consolas" w:cstheme="minorHAnsi"/>
+        </w:rPr>
+        <w:t xml:space="preserve">int node, int </w:t>
+      </w:r>
+      <w:proofErr w:type="spellStart"/>
+      <w:r>
+        <w:rPr>
+          <w:rFonts w:ascii="Consolas" w:hAnsi="Consolas" w:cstheme="minorHAnsi"/>
+        </w:rPr>
+        <w:t>dp</w:t>
+      </w:r>
+      <w:proofErr w:type="spellEnd"/>
+      <w:r>
+        <w:rPr>
+          <w:rFonts w:ascii="Consolas" w:hAnsi="Consolas" w:cstheme="minorHAnsi"/>
+        </w:rPr>
+        <w:t>[], vector&lt;child&gt;&amp; v, const string&amp; s) {</w:t>
+      </w:r>
+    </w:p>
+    <w:p>
+      <w:pPr>
+        <w:pStyle w:val="NoSpacing"/>
+        <w:rPr>
+          <w:rFonts w:ascii="Consolas" w:hAnsi="Consolas" w:cstheme="minorHAnsi"/>
+        </w:rPr>
+      </w:pPr>
+      <w:r>
+        <w:rPr>
+          <w:rFonts w:ascii="Consolas" w:hAnsi="Consolas" w:cstheme="minorHAnsi"/>
+        </w:rPr>
+        <w:tab/>
+        <w:t>if(</w:t>
+      </w:r>
+      <w:proofErr w:type="spellStart"/>
+      <w:r>
+        <w:rPr>
+          <w:rFonts w:ascii="Consolas" w:hAnsi="Consolas" w:cstheme="minorHAnsi"/>
+        </w:rPr>
+        <w:t>dp</w:t>
+      </w:r>
+      <w:proofErr w:type="spellEnd"/>
+      <w:r>
+        <w:rPr>
+          <w:rFonts w:ascii="Consolas" w:hAnsi="Consolas" w:cstheme="minorHAnsi"/>
+        </w:rPr>
+        <w:t>[node</w:t>
+      </w:r>
+      <w:proofErr w:type="gramStart"/>
+      <w:r>
+        <w:rPr>
+          <w:rFonts w:ascii="Consolas" w:hAnsi="Consolas" w:cstheme="minorHAnsi"/>
+        </w:rPr>
+        <w:t>] !</w:t>
+      </w:r>
+      <w:proofErr w:type="gramEnd"/>
+      <w:r>
+        <w:rPr>
+          <w:rFonts w:ascii="Consolas" w:hAnsi="Consolas" w:cstheme="minorHAnsi"/>
+        </w:rPr>
+        <w:t xml:space="preserve">= INF) return </w:t>
+      </w:r>
+      <w:proofErr w:type="spellStart"/>
+      <w:r>
+        <w:rPr>
+          <w:rFonts w:ascii="Consolas" w:hAnsi="Consolas" w:cstheme="minorHAnsi"/>
+        </w:rPr>
+        <w:t>dp</w:t>
+      </w:r>
+      <w:proofErr w:type="spellEnd"/>
+      <w:r>
+        <w:rPr>
+          <w:rFonts w:ascii="Consolas" w:hAnsi="Consolas" w:cstheme="minorHAnsi"/>
+        </w:rPr>
+        <w:t>[node];</w:t>
+      </w:r>
+    </w:p>
+    <w:p>
+      <w:pPr>
+        <w:pStyle w:val="NoSpacing"/>
+        <w:rPr>
+          <w:rFonts w:ascii="Consolas" w:hAnsi="Consolas" w:cstheme="minorHAnsi"/>
+        </w:rPr>
+      </w:pPr>
+      <w:r>
+        <w:rPr>
+          <w:rFonts w:ascii="Consolas" w:hAnsi="Consolas" w:cstheme="minorHAnsi"/>
+        </w:rPr>
+        <w:tab/>
+      </w:r>
+    </w:p>
+    <w:p>
+      <w:pPr>
+        <w:pStyle w:val="NoSpacing"/>
+        <w:rPr>
+          <w:rFonts w:ascii="Consolas" w:hAnsi="Consolas" w:cstheme="minorHAnsi"/>
+        </w:rPr>
+      </w:pPr>
+      <w:r>
+        <w:rPr>
+          <w:rFonts w:ascii="Consolas" w:hAnsi="Consolas" w:cstheme="minorHAnsi"/>
+        </w:rPr>
+        <w:tab/>
+        <w:t>if(v[node</w:t>
+      </w:r>
+      <w:proofErr w:type="gramStart"/>
+      <w:r>
+        <w:rPr>
+          <w:rFonts w:ascii="Consolas" w:hAnsi="Consolas" w:cstheme="minorHAnsi"/>
+        </w:rPr>
+        <w:t>].left</w:t>
+      </w:r>
+      <w:proofErr w:type="gramEnd"/>
+      <w:r>
+        <w:rPr>
+          <w:rFonts w:ascii="Consolas" w:hAnsi="Consolas" w:cstheme="minorHAnsi"/>
+        </w:rPr>
+        <w:t xml:space="preserve"> != 0) {</w:t>
+      </w:r>
+    </w:p>
+    <w:p>
+      <w:pPr>
+        <w:pStyle w:val="NoSpacing"/>
+        <w:rPr>
+          <w:rFonts w:ascii="Consolas" w:hAnsi="Consolas" w:cstheme="minorHAnsi"/>
+        </w:rPr>
+      </w:pPr>
+      <w:r>
+        <w:rPr>
+          <w:rFonts w:ascii="Consolas" w:hAnsi="Consolas" w:cstheme="minorHAnsi"/>
+        </w:rPr>
+        <w:tab/>
+      </w:r>
+      <w:r>
+        <w:rPr>
+          <w:rFonts w:ascii="Consolas" w:hAnsi="Consolas" w:cstheme="minorHAnsi"/>
+        </w:rPr>
+        <w:tab/>
+        <w:t xml:space="preserve">if(s[node-1] == 'L') </w:t>
+      </w:r>
+      <w:proofErr w:type="spellStart"/>
+      <w:r>
+        <w:rPr>
+          <w:rFonts w:ascii="Consolas" w:hAnsi="Consolas" w:cstheme="minorHAnsi"/>
+        </w:rPr>
+        <w:t>dp</w:t>
+      </w:r>
+      <w:proofErr w:type="spellEnd"/>
+      <w:r>
+        <w:rPr>
+          <w:rFonts w:ascii="Consolas" w:hAnsi="Consolas" w:cstheme="minorHAnsi"/>
+        </w:rPr>
+        <w:t xml:space="preserve">[node] = </w:t>
+      </w:r>
+      <w:proofErr w:type="spellStart"/>
+      <w:r>
+        <w:rPr>
+          <w:rFonts w:ascii="Consolas" w:hAnsi="Consolas" w:cstheme="minorHAnsi"/>
+        </w:rPr>
+        <w:t>dfs</w:t>
+      </w:r>
+      <w:proofErr w:type="spellEnd"/>
+      <w:r>
+        <w:rPr>
+          <w:rFonts w:ascii="Consolas" w:hAnsi="Consolas" w:cstheme="minorHAnsi"/>
+        </w:rPr>
+        <w:t>(v[node</w:t>
+      </w:r>
+      <w:proofErr w:type="gramStart"/>
+      <w:r>
+        <w:rPr>
+          <w:rFonts w:ascii="Consolas" w:hAnsi="Consolas" w:cstheme="minorHAnsi"/>
+        </w:rPr>
+        <w:t>].left</w:t>
+      </w:r>
+      <w:proofErr w:type="gramEnd"/>
+      <w:r>
+        <w:rPr>
+          <w:rFonts w:ascii="Consolas" w:hAnsi="Consolas" w:cstheme="minorHAnsi"/>
+        </w:rPr>
+        <w:t xml:space="preserve">, </w:t>
+      </w:r>
+      <w:proofErr w:type="spellStart"/>
+      <w:r>
+        <w:rPr>
+          <w:rFonts w:ascii="Consolas" w:hAnsi="Consolas" w:cstheme="minorHAnsi"/>
+        </w:rPr>
+        <w:t>dp</w:t>
+      </w:r>
+      <w:proofErr w:type="spellEnd"/>
+      <w:r>
+        <w:rPr>
+          <w:rFonts w:ascii="Consolas" w:hAnsi="Consolas" w:cstheme="minorHAnsi"/>
+        </w:rPr>
+        <w:t>, v, s);</w:t>
+      </w:r>
+    </w:p>
+    <w:p>
+      <w:pPr>
+        <w:pStyle w:val="NoSpacing"/>
+        <w:rPr>
+          <w:rFonts w:ascii="Consolas" w:hAnsi="Consolas" w:cstheme="minorHAnsi"/>
+        </w:rPr>
+      </w:pPr>
+      <w:r>
+        <w:rPr>
+          <w:rFonts w:ascii="Consolas" w:hAnsi="Consolas" w:cstheme="minorHAnsi"/>
+        </w:rPr>
+        <w:tab/>
+      </w:r>
+      <w:r>
+        <w:rPr>
+          <w:rFonts w:ascii="Consolas" w:hAnsi="Consolas" w:cstheme="minorHAnsi"/>
+        </w:rPr>
+        <w:tab/>
+        <w:t xml:space="preserve">else </w:t>
+      </w:r>
+      <w:proofErr w:type="spellStart"/>
+      <w:r>
+        <w:rPr>
+          <w:rFonts w:ascii="Consolas" w:hAnsi="Consolas" w:cstheme="minorHAnsi"/>
+        </w:rPr>
+        <w:t>dp</w:t>
+      </w:r>
+      <w:proofErr w:type="spellEnd"/>
+      <w:r>
+        <w:rPr>
+          <w:rFonts w:ascii="Consolas" w:hAnsi="Consolas" w:cstheme="minorHAnsi"/>
+        </w:rPr>
+        <w:t xml:space="preserve">[node] = </w:t>
+      </w:r>
+      <w:proofErr w:type="spellStart"/>
+      <w:r>
+        <w:rPr>
+          <w:rFonts w:ascii="Consolas" w:hAnsi="Consolas" w:cstheme="minorHAnsi"/>
+        </w:rPr>
+        <w:t>dfs</w:t>
+      </w:r>
+      <w:proofErr w:type="spellEnd"/>
+      <w:r>
+        <w:rPr>
+          <w:rFonts w:ascii="Consolas" w:hAnsi="Consolas" w:cstheme="minorHAnsi"/>
+        </w:rPr>
+        <w:t>(v[node</w:t>
+      </w:r>
+      <w:proofErr w:type="gramStart"/>
+      <w:r>
+        <w:rPr>
+          <w:rFonts w:ascii="Consolas" w:hAnsi="Consolas" w:cstheme="minorHAnsi"/>
+        </w:rPr>
+        <w:t>].left</w:t>
+      </w:r>
+      <w:proofErr w:type="gramEnd"/>
+      <w:r>
+        <w:rPr>
+          <w:rFonts w:ascii="Consolas" w:hAnsi="Consolas" w:cstheme="minorHAnsi"/>
+        </w:rPr>
+        <w:t xml:space="preserve">, </w:t>
+      </w:r>
+      <w:proofErr w:type="spellStart"/>
+      <w:r>
+        <w:rPr>
+          <w:rFonts w:ascii="Consolas" w:hAnsi="Consolas" w:cstheme="minorHAnsi"/>
+        </w:rPr>
+        <w:t>dp</w:t>
+      </w:r>
+      <w:proofErr w:type="spellEnd"/>
+      <w:r>
+        <w:rPr>
+          <w:rFonts w:ascii="Consolas" w:hAnsi="Consolas" w:cstheme="minorHAnsi"/>
+        </w:rPr>
+        <w:t>, v, s) + 1;</w:t>
+      </w:r>
+    </w:p>
+    <w:p>
+      <w:pPr>
+        <w:pStyle w:val="NoSpacing"/>
+        <w:rPr>
+          <w:rFonts w:ascii="Consolas" w:hAnsi="Consolas" w:cstheme="minorHAnsi"/>
+        </w:rPr>
+      </w:pPr>
+      <w:r>
+        <w:rPr>
+          <w:rFonts w:ascii="Consolas" w:hAnsi="Consolas" w:cstheme="minorHAnsi"/>
+        </w:rPr>
+        <w:tab/>
+        <w:t>}</w:t>
+      </w:r>
+    </w:p>
+    <w:p>
+      <w:pPr>
+        <w:pStyle w:val="NoSpacing"/>
+        <w:rPr>
+          <w:rFonts w:ascii="Consolas" w:hAnsi="Consolas" w:cstheme="minorHAnsi"/>
+        </w:rPr>
+      </w:pPr>
+      <w:r>
+        <w:rPr>
+          <w:rFonts w:ascii="Consolas" w:hAnsi="Consolas" w:cstheme="minorHAnsi"/>
+        </w:rPr>
+        <w:tab/>
+        <w:t>if(v[node</w:t>
+      </w:r>
+      <w:proofErr w:type="gramStart"/>
+      <w:r>
+        <w:rPr>
+          <w:rFonts w:ascii="Consolas" w:hAnsi="Consolas" w:cstheme="minorHAnsi"/>
+        </w:rPr>
+        <w:t>].right</w:t>
+      </w:r>
+      <w:proofErr w:type="gramEnd"/>
+      <w:r>
+        <w:rPr>
+          <w:rFonts w:ascii="Consolas" w:hAnsi="Consolas" w:cstheme="minorHAnsi"/>
+        </w:rPr>
+        <w:t xml:space="preserve"> != 0) {</w:t>
+      </w:r>
+    </w:p>
+    <w:p>
+      <w:pPr>
+        <w:pStyle w:val="NoSpacing"/>
+        <w:rPr>
+          <w:rFonts w:ascii="Consolas" w:hAnsi="Consolas" w:cstheme="minorHAnsi"/>
+        </w:rPr>
+      </w:pPr>
+      <w:r>
+        <w:rPr>
+          <w:rFonts w:ascii="Consolas" w:hAnsi="Consolas" w:cstheme="minorHAnsi"/>
+        </w:rPr>
+        <w:tab/>
+      </w:r>
+      <w:r>
+        <w:rPr>
+          <w:rFonts w:ascii="Consolas" w:hAnsi="Consolas" w:cstheme="minorHAnsi"/>
+        </w:rPr>
+        <w:tab/>
+        <w:t xml:space="preserve">if(s[node-1] == 'R') </w:t>
+      </w:r>
+      <w:proofErr w:type="spellStart"/>
+      <w:r>
+        <w:rPr>
+          <w:rFonts w:ascii="Consolas" w:hAnsi="Consolas" w:cstheme="minorHAnsi"/>
+        </w:rPr>
+        <w:t>dp</w:t>
+      </w:r>
+      <w:proofErr w:type="spellEnd"/>
+      <w:r>
+        <w:rPr>
+          <w:rFonts w:ascii="Consolas" w:hAnsi="Consolas" w:cstheme="minorHAnsi"/>
+        </w:rPr>
+        <w:t>[node] = min(</w:t>
+      </w:r>
+      <w:proofErr w:type="spellStart"/>
+      <w:r>
+        <w:rPr>
+          <w:rFonts w:ascii="Consolas" w:hAnsi="Consolas" w:cstheme="minorHAnsi"/>
+        </w:rPr>
+        <w:t>dp</w:t>
+      </w:r>
+      <w:proofErr w:type="spellEnd"/>
+      <w:r>
+        <w:rPr>
+          <w:rFonts w:ascii="Consolas" w:hAnsi="Consolas" w:cstheme="minorHAnsi"/>
+        </w:rPr>
+        <w:t xml:space="preserve">[node], </w:t>
+      </w:r>
+      <w:proofErr w:type="spellStart"/>
+      <w:r>
+        <w:rPr>
+          <w:rFonts w:ascii="Consolas" w:hAnsi="Consolas" w:cstheme="minorHAnsi"/>
+        </w:rPr>
+        <w:t>dfs</w:t>
+      </w:r>
+      <w:proofErr w:type="spellEnd"/>
+      <w:r>
+        <w:rPr>
+          <w:rFonts w:ascii="Consolas" w:hAnsi="Consolas" w:cstheme="minorHAnsi"/>
+        </w:rPr>
+        <w:t>(v[node</w:t>
+      </w:r>
+      <w:proofErr w:type="gramStart"/>
+      <w:r>
+        <w:rPr>
+          <w:rFonts w:ascii="Consolas" w:hAnsi="Consolas" w:cstheme="minorHAnsi"/>
+        </w:rPr>
+        <w:t>].right</w:t>
+      </w:r>
+      <w:proofErr w:type="gramEnd"/>
+      <w:r>
+        <w:rPr>
+          <w:rFonts w:ascii="Consolas" w:hAnsi="Consolas" w:cstheme="minorHAnsi"/>
+        </w:rPr>
+        <w:t xml:space="preserve">, </w:t>
+      </w:r>
+      <w:proofErr w:type="spellStart"/>
+      <w:r>
+        <w:rPr>
+          <w:rFonts w:ascii="Consolas" w:hAnsi="Consolas" w:cstheme="minorHAnsi"/>
+        </w:rPr>
+        <w:t>dp</w:t>
+      </w:r>
+      <w:proofErr w:type="spellEnd"/>
+      <w:r>
+        <w:rPr>
+          <w:rFonts w:ascii="Consolas" w:hAnsi="Consolas" w:cstheme="minorHAnsi"/>
+        </w:rPr>
+        <w:t>, v, s));</w:t>
+      </w:r>
+    </w:p>
+    <w:p>
+      <w:pPr>
+        <w:pStyle w:val="NoSpacing"/>
+        <w:rPr>
+          <w:rFonts w:ascii="Consolas" w:hAnsi="Consolas" w:cstheme="minorHAnsi"/>
+        </w:rPr>
+      </w:pPr>
+      <w:r>
+        <w:rPr>
+          <w:rFonts w:ascii="Consolas" w:hAnsi="Consolas" w:cstheme="minorHAnsi"/>
+        </w:rPr>
+        <w:tab/>
+      </w:r>
+      <w:r>
+        <w:rPr>
+          <w:rFonts w:ascii="Consolas" w:hAnsi="Consolas" w:cstheme="minorHAnsi"/>
+        </w:rPr>
+        <w:tab/>
+        <w:t xml:space="preserve">else </w:t>
+      </w:r>
+      <w:proofErr w:type="spellStart"/>
+      <w:r>
+        <w:rPr>
+          <w:rFonts w:ascii="Consolas" w:hAnsi="Consolas" w:cstheme="minorHAnsi"/>
+        </w:rPr>
+        <w:t>dp</w:t>
+      </w:r>
+      <w:proofErr w:type="spellEnd"/>
+      <w:r>
+        <w:rPr>
+          <w:rFonts w:ascii="Consolas" w:hAnsi="Consolas" w:cstheme="minorHAnsi"/>
+        </w:rPr>
+        <w:t>[node] = min(</w:t>
+      </w:r>
+      <w:proofErr w:type="spellStart"/>
+      <w:r>
+        <w:rPr>
+          <w:rFonts w:ascii="Consolas" w:hAnsi="Consolas" w:cstheme="minorHAnsi"/>
+        </w:rPr>
+        <w:t>dp</w:t>
+      </w:r>
+      <w:proofErr w:type="spellEnd"/>
+      <w:r>
+        <w:rPr>
+          <w:rFonts w:ascii="Consolas" w:hAnsi="Consolas" w:cstheme="minorHAnsi"/>
+        </w:rPr>
+        <w:t xml:space="preserve">[node], </w:t>
+      </w:r>
+      <w:proofErr w:type="spellStart"/>
+      <w:r>
+        <w:rPr>
+          <w:rFonts w:ascii="Consolas" w:hAnsi="Consolas" w:cstheme="minorHAnsi"/>
+        </w:rPr>
+        <w:t>dfs</w:t>
+      </w:r>
+      <w:proofErr w:type="spellEnd"/>
+      <w:r>
+        <w:rPr>
+          <w:rFonts w:ascii="Consolas" w:hAnsi="Consolas" w:cstheme="minorHAnsi"/>
+        </w:rPr>
+        <w:t>(v[node</w:t>
+      </w:r>
+      <w:proofErr w:type="gramStart"/>
+      <w:r>
+        <w:rPr>
+          <w:rFonts w:ascii="Consolas" w:hAnsi="Consolas" w:cstheme="minorHAnsi"/>
+        </w:rPr>
+        <w:t>].right</w:t>
+      </w:r>
+      <w:proofErr w:type="gramEnd"/>
+      <w:r>
+        <w:rPr>
+          <w:rFonts w:ascii="Consolas" w:hAnsi="Consolas" w:cstheme="minorHAnsi"/>
+        </w:rPr>
+        <w:t xml:space="preserve">, </w:t>
+      </w:r>
+      <w:proofErr w:type="spellStart"/>
+      <w:r>
+        <w:rPr>
+          <w:rFonts w:ascii="Consolas" w:hAnsi="Consolas" w:cstheme="minorHAnsi"/>
+        </w:rPr>
+        <w:t>dp</w:t>
+      </w:r>
+      <w:proofErr w:type="spellEnd"/>
+      <w:r>
+        <w:rPr>
+          <w:rFonts w:ascii="Consolas" w:hAnsi="Consolas" w:cstheme="minorHAnsi"/>
+        </w:rPr>
+        <w:t>, v, s) + 1);</w:t>
+      </w:r>
+    </w:p>
+    <w:p>
+      <w:pPr>
+        <w:pStyle w:val="NoSpacing"/>
+        <w:rPr>
+          <w:rFonts w:ascii="Consolas" w:hAnsi="Consolas" w:cstheme="minorHAnsi"/>
+        </w:rPr>
+      </w:pPr>
+      <w:r>
+        <w:rPr>
+          <w:rFonts w:ascii="Consolas" w:hAnsi="Consolas" w:cstheme="minorHAnsi"/>
+        </w:rPr>
+        <w:tab/>
+        <w:t>}</w:t>
+      </w:r>
+    </w:p>
+    <w:p>
+      <w:pPr>
+        <w:pStyle w:val="NoSpacing"/>
+        <w:rPr>
+          <w:rFonts w:ascii="Consolas" w:hAnsi="Consolas" w:cstheme="minorHAnsi"/>
+        </w:rPr>
+      </w:pPr>
+      <w:r>
+        <w:rPr>
+          <w:rFonts w:ascii="Consolas" w:hAnsi="Consolas" w:cstheme="minorHAnsi"/>
+        </w:rPr>
+        <w:tab/>
+      </w:r>
+    </w:p>
+    <w:p>
+      <w:pPr>
+        <w:pStyle w:val="NoSpacing"/>
+        <w:rPr>
+          <w:rFonts w:ascii="Consolas" w:hAnsi="Consolas" w:cstheme="minorHAnsi"/>
+        </w:rPr>
+      </w:pPr>
+      <w:r>
+        <w:rPr>
+          <w:rFonts w:ascii="Consolas" w:hAnsi="Consolas" w:cstheme="minorHAnsi"/>
+        </w:rPr>
+        <w:lastRenderedPageBreak/>
+        <w:tab/>
+        <w:t xml:space="preserve">return </w:t>
+      </w:r>
+      <w:proofErr w:type="spellStart"/>
+      <w:r>
+        <w:rPr>
+          <w:rFonts w:ascii="Consolas" w:hAnsi="Consolas" w:cstheme="minorHAnsi"/>
+        </w:rPr>
+        <w:t>dp</w:t>
+      </w:r>
+      <w:proofErr w:type="spellEnd"/>
+      <w:r>
+        <w:rPr>
+          <w:rFonts w:ascii="Consolas" w:hAnsi="Consolas" w:cstheme="minorHAnsi"/>
+        </w:rPr>
+        <w:t>[node];</w:t>
+      </w:r>
+    </w:p>
+    <w:p>
+      <w:pPr>
+        <w:pStyle w:val="NoSpacing"/>
+        <w:rPr>
+          <w:rFonts w:ascii="Consolas" w:hAnsi="Consolas" w:cstheme="minorHAnsi"/>
+        </w:rPr>
+      </w:pPr>
+      <w:r>
+        <w:rPr>
+          <w:rFonts w:ascii="Consolas" w:hAnsi="Consolas" w:cstheme="minorHAnsi"/>
+        </w:rPr>
+        <w:t>}</w:t>
+      </w:r>
+    </w:p>
+    <w:p>
+      <w:pPr>
+        <w:pStyle w:val="NoSpacing"/>
+        <w:rPr>
+          <w:rFonts w:ascii="Consolas" w:hAnsi="Consolas" w:cstheme="minorHAnsi"/>
+        </w:rPr>
+      </w:pPr>
+    </w:p>
+    <w:p>
+      <w:pPr>
+        <w:pStyle w:val="NoSpacing"/>
+        <w:rPr>
+          <w:rFonts w:ascii="Consolas" w:hAnsi="Consolas" w:cstheme="minorHAnsi"/>
+        </w:rPr>
+      </w:pPr>
+      <w:r>
+        <w:rPr>
+          <w:rFonts w:ascii="Consolas" w:hAnsi="Consolas" w:cstheme="minorHAnsi"/>
+        </w:rPr>
+        <w:t xml:space="preserve">int </w:t>
+      </w:r>
+      <w:proofErr w:type="gramStart"/>
+      <w:r>
+        <w:rPr>
+          <w:rFonts w:ascii="Consolas" w:hAnsi="Consolas" w:cstheme="minorHAnsi"/>
+        </w:rPr>
+        <w:t>main(</w:t>
+      </w:r>
+      <w:proofErr w:type="gramEnd"/>
+      <w:r>
+        <w:rPr>
+          <w:rFonts w:ascii="Consolas" w:hAnsi="Consolas" w:cstheme="minorHAnsi"/>
+        </w:rPr>
+        <w:t>) {</w:t>
+      </w:r>
+    </w:p>
+    <w:p>
+      <w:pPr>
+        <w:pStyle w:val="NoSpacing"/>
+        <w:rPr>
+          <w:rFonts w:ascii="Consolas" w:hAnsi="Consolas" w:cstheme="minorHAnsi"/>
+        </w:rPr>
+      </w:pPr>
+      <w:r>
+        <w:rPr>
+          <w:rFonts w:ascii="Consolas" w:hAnsi="Consolas" w:cstheme="minorHAnsi"/>
+        </w:rPr>
+        <w:tab/>
+        <w:t>int t;</w:t>
+      </w:r>
+    </w:p>
+    <w:p>
+      <w:pPr>
+        <w:pStyle w:val="NoSpacing"/>
+        <w:rPr>
+          <w:rFonts w:ascii="Consolas" w:hAnsi="Consolas" w:cstheme="minorHAnsi"/>
+        </w:rPr>
+      </w:pPr>
+      <w:r>
+        <w:rPr>
+          <w:rFonts w:ascii="Consolas" w:hAnsi="Consolas" w:cstheme="minorHAnsi"/>
+        </w:rPr>
+        <w:tab/>
+      </w:r>
+      <w:proofErr w:type="spellStart"/>
+      <w:r>
+        <w:rPr>
+          <w:rFonts w:ascii="Consolas" w:hAnsi="Consolas" w:cstheme="minorHAnsi"/>
+        </w:rPr>
+        <w:t>cin</w:t>
+      </w:r>
+      <w:proofErr w:type="spellEnd"/>
+      <w:r>
+        <w:rPr>
+          <w:rFonts w:ascii="Consolas" w:hAnsi="Consolas" w:cstheme="minorHAnsi"/>
+        </w:rPr>
+        <w:t xml:space="preserve"> &gt;&gt; t;</w:t>
+      </w:r>
+    </w:p>
+    <w:p>
+      <w:pPr>
+        <w:pStyle w:val="NoSpacing"/>
+        <w:rPr>
+          <w:rFonts w:ascii="Consolas" w:hAnsi="Consolas" w:cstheme="minorHAnsi"/>
+        </w:rPr>
+      </w:pPr>
+      <w:r>
+        <w:rPr>
+          <w:rFonts w:ascii="Consolas" w:hAnsi="Consolas" w:cstheme="minorHAnsi"/>
+        </w:rPr>
+        <w:tab/>
+        <w:t>while(t--) {</w:t>
+      </w:r>
+    </w:p>
+    <w:p>
+      <w:pPr>
+        <w:pStyle w:val="NoSpacing"/>
+        <w:rPr>
+          <w:rFonts w:ascii="Consolas" w:hAnsi="Consolas" w:cstheme="minorHAnsi"/>
+        </w:rPr>
+      </w:pPr>
+      <w:r>
+        <w:rPr>
+          <w:rFonts w:ascii="Consolas" w:hAnsi="Consolas" w:cstheme="minorHAnsi"/>
+        </w:rPr>
+        <w:tab/>
+      </w:r>
+      <w:r>
+        <w:rPr>
+          <w:rFonts w:ascii="Consolas" w:hAnsi="Consolas" w:cstheme="minorHAnsi"/>
+        </w:rPr>
+        <w:tab/>
+        <w:t>int n;</w:t>
+      </w:r>
+    </w:p>
+    <w:p>
+      <w:pPr>
+        <w:pStyle w:val="NoSpacing"/>
+        <w:rPr>
+          <w:rFonts w:ascii="Consolas" w:hAnsi="Consolas" w:cstheme="minorHAnsi"/>
+        </w:rPr>
+      </w:pPr>
+      <w:r>
+        <w:rPr>
+          <w:rFonts w:ascii="Consolas" w:hAnsi="Consolas" w:cstheme="minorHAnsi"/>
+        </w:rPr>
+        <w:tab/>
+      </w:r>
+      <w:r>
+        <w:rPr>
+          <w:rFonts w:ascii="Consolas" w:hAnsi="Consolas" w:cstheme="minorHAnsi"/>
+        </w:rPr>
+        <w:tab/>
+      </w:r>
+      <w:proofErr w:type="spellStart"/>
+      <w:r>
+        <w:rPr>
+          <w:rFonts w:ascii="Consolas" w:hAnsi="Consolas" w:cstheme="minorHAnsi"/>
+        </w:rPr>
+        <w:t>cin</w:t>
+      </w:r>
+      <w:proofErr w:type="spellEnd"/>
+      <w:r>
+        <w:rPr>
+          <w:rFonts w:ascii="Consolas" w:hAnsi="Consolas" w:cstheme="minorHAnsi"/>
+        </w:rPr>
+        <w:t xml:space="preserve"> &gt;&gt; n;</w:t>
+      </w:r>
+    </w:p>
+    <w:p>
+      <w:pPr>
+        <w:pStyle w:val="NoSpacing"/>
+        <w:rPr>
+          <w:rFonts w:ascii="Consolas" w:hAnsi="Consolas" w:cstheme="minorHAnsi"/>
+        </w:rPr>
+      </w:pPr>
+      <w:r>
+        <w:rPr>
+          <w:rFonts w:ascii="Consolas" w:hAnsi="Consolas" w:cstheme="minorHAnsi"/>
+        </w:rPr>
+        <w:tab/>
+      </w:r>
+      <w:r>
+        <w:rPr>
+          <w:rFonts w:ascii="Consolas" w:hAnsi="Consolas" w:cstheme="minorHAnsi"/>
+        </w:rPr>
+        <w:tab/>
+        <w:t>string s;</w:t>
+      </w:r>
+    </w:p>
+    <w:p>
+      <w:pPr>
+        <w:pStyle w:val="NoSpacing"/>
+        <w:rPr>
+          <w:rFonts w:ascii="Consolas" w:hAnsi="Consolas" w:cstheme="minorHAnsi"/>
+        </w:rPr>
+      </w:pPr>
+      <w:r>
+        <w:rPr>
+          <w:rFonts w:ascii="Consolas" w:hAnsi="Consolas" w:cstheme="minorHAnsi"/>
+        </w:rPr>
+        <w:tab/>
+      </w:r>
+      <w:r>
+        <w:rPr>
+          <w:rFonts w:ascii="Consolas" w:hAnsi="Consolas" w:cstheme="minorHAnsi"/>
+        </w:rPr>
+        <w:tab/>
+      </w:r>
+      <w:proofErr w:type="spellStart"/>
+      <w:r>
+        <w:rPr>
+          <w:rFonts w:ascii="Consolas" w:hAnsi="Consolas" w:cstheme="minorHAnsi"/>
+        </w:rPr>
+        <w:t>cin</w:t>
+      </w:r>
+      <w:proofErr w:type="spellEnd"/>
+      <w:r>
+        <w:rPr>
+          <w:rFonts w:ascii="Consolas" w:hAnsi="Consolas" w:cstheme="minorHAnsi"/>
+        </w:rPr>
+        <w:t xml:space="preserve"> &gt;&gt; s;</w:t>
+      </w:r>
+    </w:p>
+    <w:p>
+      <w:pPr>
+        <w:pStyle w:val="NoSpacing"/>
+        <w:rPr>
+          <w:rFonts w:ascii="Consolas" w:hAnsi="Consolas" w:cstheme="minorHAnsi"/>
+        </w:rPr>
+      </w:pPr>
+      <w:r>
+        <w:rPr>
+          <w:rFonts w:ascii="Consolas" w:hAnsi="Consolas" w:cstheme="minorHAnsi"/>
+        </w:rPr>
+        <w:tab/>
+      </w:r>
+      <w:r>
+        <w:rPr>
+          <w:rFonts w:ascii="Consolas" w:hAnsi="Consolas" w:cstheme="minorHAnsi"/>
+        </w:rPr>
+        <w:tab/>
+        <w:t>vector&lt;child&gt; v(n+1);</w:t>
+      </w:r>
+    </w:p>
+    <w:p>
+      <w:pPr>
+        <w:pStyle w:val="NoSpacing"/>
+        <w:rPr>
+          <w:rFonts w:ascii="Consolas" w:hAnsi="Consolas" w:cstheme="minorHAnsi"/>
+        </w:rPr>
+      </w:pPr>
+      <w:r>
+        <w:rPr>
+          <w:rFonts w:ascii="Consolas" w:hAnsi="Consolas" w:cstheme="minorHAnsi"/>
+        </w:rPr>
+        <w:tab/>
+      </w:r>
+      <w:r>
+        <w:rPr>
+          <w:rFonts w:ascii="Consolas" w:hAnsi="Consolas" w:cstheme="minorHAnsi"/>
+        </w:rPr>
+        <w:tab/>
+        <w:t xml:space="preserve">int </w:t>
+      </w:r>
+      <w:proofErr w:type="spellStart"/>
+      <w:r>
+        <w:rPr>
+          <w:rFonts w:ascii="Consolas" w:hAnsi="Consolas" w:cstheme="minorHAnsi"/>
+        </w:rPr>
+        <w:t>dp</w:t>
+      </w:r>
+      <w:proofErr w:type="spellEnd"/>
+      <w:r>
+        <w:rPr>
+          <w:rFonts w:ascii="Consolas" w:hAnsi="Consolas" w:cstheme="minorHAnsi"/>
+        </w:rPr>
+        <w:t>[n+1];</w:t>
+      </w:r>
+    </w:p>
+    <w:p>
+      <w:pPr>
+        <w:pStyle w:val="NoSpacing"/>
+        <w:rPr>
+          <w:rFonts w:ascii="Consolas" w:hAnsi="Consolas" w:cstheme="minorHAnsi"/>
+        </w:rPr>
+      </w:pPr>
+      <w:r>
+        <w:rPr>
+          <w:rFonts w:ascii="Consolas" w:hAnsi="Consolas" w:cstheme="minorHAnsi"/>
+        </w:rPr>
+        <w:tab/>
+      </w:r>
+      <w:r>
+        <w:rPr>
+          <w:rFonts w:ascii="Consolas" w:hAnsi="Consolas" w:cstheme="minorHAnsi"/>
+        </w:rPr>
+        <w:tab/>
+      </w:r>
+      <w:proofErr w:type="gramStart"/>
+      <w:r>
+        <w:rPr>
+          <w:rFonts w:ascii="Consolas" w:hAnsi="Consolas" w:cstheme="minorHAnsi"/>
+        </w:rPr>
+        <w:t>fill(</w:t>
+      </w:r>
+      <w:proofErr w:type="spellStart"/>
+      <w:proofErr w:type="gramEnd"/>
+      <w:r>
+        <w:rPr>
+          <w:rFonts w:ascii="Consolas" w:hAnsi="Consolas" w:cstheme="minorHAnsi"/>
+        </w:rPr>
+        <w:t>dp</w:t>
+      </w:r>
+      <w:proofErr w:type="spellEnd"/>
+      <w:r>
+        <w:rPr>
+          <w:rFonts w:ascii="Consolas" w:hAnsi="Consolas" w:cstheme="minorHAnsi"/>
+        </w:rPr>
+        <w:t xml:space="preserve">, </w:t>
+      </w:r>
+      <w:proofErr w:type="spellStart"/>
+      <w:r>
+        <w:rPr>
+          <w:rFonts w:ascii="Consolas" w:hAnsi="Consolas" w:cstheme="minorHAnsi"/>
+        </w:rPr>
+        <w:t>dp</w:t>
+      </w:r>
+      <w:proofErr w:type="spellEnd"/>
+      <w:r>
+        <w:rPr>
+          <w:rFonts w:ascii="Consolas" w:hAnsi="Consolas" w:cstheme="minorHAnsi"/>
+        </w:rPr>
+        <w:t xml:space="preserve"> + n+1, INF);</w:t>
+      </w:r>
+    </w:p>
+    <w:p>
+      <w:pPr>
+        <w:pStyle w:val="NoSpacing"/>
+        <w:rPr>
+          <w:rFonts w:ascii="Consolas" w:hAnsi="Consolas" w:cstheme="minorHAnsi"/>
+        </w:rPr>
+      </w:pPr>
+      <w:r>
+        <w:rPr>
+          <w:rFonts w:ascii="Consolas" w:hAnsi="Consolas" w:cstheme="minorHAnsi"/>
+        </w:rPr>
+        <w:tab/>
+      </w:r>
+      <w:r>
+        <w:rPr>
+          <w:rFonts w:ascii="Consolas" w:hAnsi="Consolas" w:cstheme="minorHAnsi"/>
+        </w:rPr>
+        <w:tab/>
+        <w:t>int x, y;</w:t>
+      </w:r>
+    </w:p>
+    <w:p>
+      <w:pPr>
+        <w:pStyle w:val="NoSpacing"/>
+        <w:rPr>
+          <w:rFonts w:ascii="Consolas" w:hAnsi="Consolas" w:cstheme="minorHAnsi"/>
+        </w:rPr>
+      </w:pPr>
+      <w:r>
+        <w:rPr>
+          <w:rFonts w:ascii="Consolas" w:hAnsi="Consolas" w:cstheme="minorHAnsi"/>
+        </w:rPr>
+        <w:tab/>
+      </w:r>
+      <w:r>
+        <w:rPr>
+          <w:rFonts w:ascii="Consolas" w:hAnsi="Consolas" w:cstheme="minorHAnsi"/>
+        </w:rPr>
+        <w:tab/>
+      </w:r>
+      <w:proofErr w:type="gramStart"/>
+      <w:r>
+        <w:rPr>
+          <w:rFonts w:ascii="Consolas" w:hAnsi="Consolas" w:cstheme="minorHAnsi"/>
+        </w:rPr>
+        <w:t>for(</w:t>
+      </w:r>
+      <w:proofErr w:type="gramEnd"/>
+      <w:r>
+        <w:rPr>
+          <w:rFonts w:ascii="Consolas" w:hAnsi="Consolas" w:cstheme="minorHAnsi"/>
+        </w:rPr>
+        <w:t xml:space="preserve">int </w:t>
+      </w:r>
+      <w:proofErr w:type="spellStart"/>
+      <w:r>
+        <w:rPr>
+          <w:rFonts w:ascii="Consolas" w:hAnsi="Consolas" w:cstheme="minorHAnsi"/>
+        </w:rPr>
+        <w:t>i</w:t>
+      </w:r>
+      <w:proofErr w:type="spellEnd"/>
+      <w:r>
+        <w:rPr>
+          <w:rFonts w:ascii="Consolas" w:hAnsi="Consolas" w:cstheme="minorHAnsi"/>
+        </w:rPr>
+        <w:t xml:space="preserve">  = 1; </w:t>
+      </w:r>
+      <w:proofErr w:type="spellStart"/>
+      <w:r>
+        <w:rPr>
+          <w:rFonts w:ascii="Consolas" w:hAnsi="Consolas" w:cstheme="minorHAnsi"/>
+        </w:rPr>
+        <w:t>i</w:t>
+      </w:r>
+      <w:proofErr w:type="spellEnd"/>
+      <w:r>
+        <w:rPr>
+          <w:rFonts w:ascii="Consolas" w:hAnsi="Consolas" w:cstheme="minorHAnsi"/>
+        </w:rPr>
+        <w:t xml:space="preserve"> &lt;= n; </w:t>
+      </w:r>
+      <w:proofErr w:type="spellStart"/>
+      <w:r>
+        <w:rPr>
+          <w:rFonts w:ascii="Consolas" w:hAnsi="Consolas" w:cstheme="minorHAnsi"/>
+        </w:rPr>
+        <w:t>i</w:t>
+      </w:r>
+      <w:proofErr w:type="spellEnd"/>
+      <w:r>
+        <w:rPr>
+          <w:rFonts w:ascii="Consolas" w:hAnsi="Consolas" w:cstheme="minorHAnsi"/>
+        </w:rPr>
+        <w:t>++) {</w:t>
+      </w:r>
+    </w:p>
+    <w:p>
+      <w:pPr>
+        <w:pStyle w:val="NoSpacing"/>
+        <w:rPr>
+          <w:rFonts w:ascii="Consolas" w:hAnsi="Consolas" w:cstheme="minorHAnsi"/>
+        </w:rPr>
+      </w:pPr>
+      <w:r>
+        <w:rPr>
+          <w:rFonts w:ascii="Consolas" w:hAnsi="Consolas" w:cstheme="minorHAnsi"/>
+        </w:rPr>
+        <w:tab/>
+      </w:r>
+      <w:r>
+        <w:rPr>
+          <w:rFonts w:ascii="Consolas" w:hAnsi="Consolas" w:cstheme="minorHAnsi"/>
+        </w:rPr>
+        <w:tab/>
+      </w:r>
+      <w:r>
+        <w:rPr>
+          <w:rFonts w:ascii="Consolas" w:hAnsi="Consolas" w:cstheme="minorHAnsi"/>
+        </w:rPr>
+        <w:tab/>
+      </w:r>
+      <w:proofErr w:type="spellStart"/>
+      <w:r>
+        <w:rPr>
+          <w:rFonts w:ascii="Consolas" w:hAnsi="Consolas" w:cstheme="minorHAnsi"/>
+        </w:rPr>
+        <w:t>cin</w:t>
+      </w:r>
+      <w:proofErr w:type="spellEnd"/>
+      <w:r>
+        <w:rPr>
+          <w:rFonts w:ascii="Consolas" w:hAnsi="Consolas" w:cstheme="minorHAnsi"/>
+        </w:rPr>
+        <w:t xml:space="preserve"> &gt;&gt; x &gt;&gt; y;</w:t>
+      </w:r>
+    </w:p>
+    <w:p>
+      <w:pPr>
+        <w:pStyle w:val="NoSpacing"/>
+        <w:rPr>
+          <w:rFonts w:ascii="Consolas" w:hAnsi="Consolas" w:cstheme="minorHAnsi"/>
+        </w:rPr>
+      </w:pPr>
+      <w:r>
+        <w:rPr>
+          <w:rFonts w:ascii="Consolas" w:hAnsi="Consolas" w:cstheme="minorHAnsi"/>
+        </w:rPr>
+        <w:tab/>
+      </w:r>
+      <w:r>
+        <w:rPr>
+          <w:rFonts w:ascii="Consolas" w:hAnsi="Consolas" w:cstheme="minorHAnsi"/>
+        </w:rPr>
+        <w:tab/>
+      </w:r>
+      <w:r>
+        <w:rPr>
+          <w:rFonts w:ascii="Consolas" w:hAnsi="Consolas" w:cstheme="minorHAnsi"/>
+        </w:rPr>
+        <w:tab/>
+        <w:t>v[</w:t>
+      </w:r>
+      <w:proofErr w:type="spellStart"/>
+      <w:r>
+        <w:rPr>
+          <w:rFonts w:ascii="Consolas" w:hAnsi="Consolas" w:cstheme="minorHAnsi"/>
+        </w:rPr>
+        <w:t>i</w:t>
+      </w:r>
+      <w:proofErr w:type="spellEnd"/>
+      <w:r>
+        <w:rPr>
+          <w:rFonts w:ascii="Consolas" w:hAnsi="Consolas" w:cstheme="minorHAnsi"/>
+        </w:rPr>
+        <w:t>] = {x, y};</w:t>
+      </w:r>
+    </w:p>
+    <w:p>
+      <w:pPr>
+        <w:pStyle w:val="NoSpacing"/>
+        <w:rPr>
+          <w:rFonts w:ascii="Consolas" w:hAnsi="Consolas" w:cstheme="minorHAnsi"/>
+        </w:rPr>
+      </w:pPr>
+      <w:r>
+        <w:rPr>
+          <w:rFonts w:ascii="Consolas" w:hAnsi="Consolas" w:cstheme="minorHAnsi"/>
+        </w:rPr>
+        <w:tab/>
+      </w:r>
+      <w:r>
+        <w:rPr>
+          <w:rFonts w:ascii="Consolas" w:hAnsi="Consolas" w:cstheme="minorHAnsi"/>
+        </w:rPr>
+        <w:tab/>
+      </w:r>
+      <w:r>
+        <w:rPr>
+          <w:rFonts w:ascii="Consolas" w:hAnsi="Consolas" w:cstheme="minorHAnsi"/>
+        </w:rPr>
+        <w:tab/>
+      </w:r>
+      <w:proofErr w:type="gramStart"/>
+      <w:r>
+        <w:rPr>
+          <w:rFonts w:ascii="Consolas" w:hAnsi="Consolas" w:cstheme="minorHAnsi"/>
+        </w:rPr>
+        <w:t>if(</w:t>
+      </w:r>
+      <w:proofErr w:type="gramEnd"/>
+      <w:r>
+        <w:rPr>
+          <w:rFonts w:ascii="Consolas" w:hAnsi="Consolas" w:cstheme="minorHAnsi"/>
+        </w:rPr>
+        <w:t xml:space="preserve">x == 0 &amp;&amp; y == 0) </w:t>
+      </w:r>
+      <w:proofErr w:type="spellStart"/>
+      <w:r>
+        <w:rPr>
+          <w:rFonts w:ascii="Consolas" w:hAnsi="Consolas" w:cstheme="minorHAnsi"/>
+        </w:rPr>
+        <w:t>dp</w:t>
+      </w:r>
+      <w:proofErr w:type="spellEnd"/>
+      <w:r>
+        <w:rPr>
+          <w:rFonts w:ascii="Consolas" w:hAnsi="Consolas" w:cstheme="minorHAnsi"/>
+        </w:rPr>
+        <w:t>[</w:t>
+      </w:r>
+      <w:proofErr w:type="spellStart"/>
+      <w:r>
+        <w:rPr>
+          <w:rFonts w:ascii="Consolas" w:hAnsi="Consolas" w:cstheme="minorHAnsi"/>
+        </w:rPr>
+        <w:t>i</w:t>
+      </w:r>
+      <w:proofErr w:type="spellEnd"/>
+      <w:r>
+        <w:rPr>
+          <w:rFonts w:ascii="Consolas" w:hAnsi="Consolas" w:cstheme="minorHAnsi"/>
+        </w:rPr>
+        <w:t>] = 0;</w:t>
+      </w:r>
+    </w:p>
+    <w:p>
+      <w:pPr>
+        <w:pStyle w:val="NoSpacing"/>
+        <w:rPr>
+          <w:rFonts w:ascii="Consolas" w:hAnsi="Consolas" w:cstheme="minorHAnsi"/>
+        </w:rPr>
+      </w:pPr>
+      <w:r>
+        <w:rPr>
+          <w:rFonts w:ascii="Consolas" w:hAnsi="Consolas" w:cstheme="minorHAnsi"/>
+        </w:rPr>
+        <w:tab/>
+      </w:r>
+      <w:r>
+        <w:rPr>
+          <w:rFonts w:ascii="Consolas" w:hAnsi="Consolas" w:cstheme="minorHAnsi"/>
+        </w:rPr>
+        <w:tab/>
+        <w:t>}</w:t>
+      </w:r>
+    </w:p>
+    <w:p>
+      <w:pPr>
+        <w:pStyle w:val="NoSpacing"/>
+        <w:rPr>
+          <w:rFonts w:ascii="Consolas" w:hAnsi="Consolas" w:cstheme="minorHAnsi"/>
+        </w:rPr>
+      </w:pPr>
+      <w:r>
+        <w:rPr>
+          <w:rFonts w:ascii="Consolas" w:hAnsi="Consolas" w:cstheme="minorHAnsi"/>
+        </w:rPr>
+        <w:tab/>
+      </w:r>
+      <w:r>
+        <w:rPr>
+          <w:rFonts w:ascii="Consolas" w:hAnsi="Consolas" w:cstheme="minorHAnsi"/>
+        </w:rPr>
+        <w:tab/>
+      </w:r>
+    </w:p>
+    <w:p>
+      <w:pPr>
+        <w:pStyle w:val="NoSpacing"/>
+        <w:rPr>
+          <w:rFonts w:ascii="Consolas" w:hAnsi="Consolas" w:cstheme="minorHAnsi"/>
+        </w:rPr>
+      </w:pPr>
+      <w:r>
+        <w:rPr>
+          <w:rFonts w:ascii="Consolas" w:hAnsi="Consolas" w:cstheme="minorHAnsi"/>
+        </w:rPr>
+        <w:tab/>
+      </w:r>
+      <w:r>
+        <w:rPr>
+          <w:rFonts w:ascii="Consolas" w:hAnsi="Consolas" w:cstheme="minorHAnsi"/>
+        </w:rPr>
+        <w:tab/>
+      </w:r>
+      <w:proofErr w:type="spellStart"/>
+      <w:r>
+        <w:rPr>
+          <w:rFonts w:ascii="Consolas" w:hAnsi="Consolas" w:cstheme="minorHAnsi"/>
+        </w:rPr>
+        <w:t>cout</w:t>
+      </w:r>
+      <w:proofErr w:type="spellEnd"/>
+      <w:r>
+        <w:rPr>
+          <w:rFonts w:ascii="Consolas" w:hAnsi="Consolas" w:cstheme="minorHAnsi"/>
+        </w:rPr>
+        <w:t xml:space="preserve"> &lt;&lt; </w:t>
+      </w:r>
+      <w:proofErr w:type="spellStart"/>
+      <w:proofErr w:type="gramStart"/>
+      <w:r>
+        <w:rPr>
+          <w:rFonts w:ascii="Consolas" w:hAnsi="Consolas" w:cstheme="minorHAnsi"/>
+        </w:rPr>
+        <w:t>dfs</w:t>
+      </w:r>
+      <w:proofErr w:type="spellEnd"/>
+      <w:r>
+        <w:rPr>
+          <w:rFonts w:ascii="Consolas" w:hAnsi="Consolas" w:cstheme="minorHAnsi"/>
+        </w:rPr>
+        <w:t>(</w:t>
+      </w:r>
+      <w:proofErr w:type="gramEnd"/>
+      <w:r>
+        <w:rPr>
+          <w:rFonts w:ascii="Consolas" w:hAnsi="Consolas" w:cstheme="minorHAnsi"/>
+        </w:rPr>
+        <w:t xml:space="preserve">1, </w:t>
+      </w:r>
+      <w:proofErr w:type="spellStart"/>
+      <w:r>
+        <w:rPr>
+          <w:rFonts w:ascii="Consolas" w:hAnsi="Consolas" w:cstheme="minorHAnsi"/>
+        </w:rPr>
+        <w:t>dp</w:t>
+      </w:r>
+      <w:proofErr w:type="spellEnd"/>
+      <w:r>
+        <w:rPr>
+          <w:rFonts w:ascii="Consolas" w:hAnsi="Consolas" w:cstheme="minorHAnsi"/>
+        </w:rPr>
+        <w:t xml:space="preserve">, v, s) &lt;&lt; </w:t>
+      </w:r>
+      <w:proofErr w:type="spellStart"/>
+      <w:r>
+        <w:rPr>
+          <w:rFonts w:ascii="Consolas" w:hAnsi="Consolas" w:cstheme="minorHAnsi"/>
+        </w:rPr>
+        <w:t>endl</w:t>
+      </w:r>
+      <w:proofErr w:type="spellEnd"/>
+      <w:r>
+        <w:rPr>
+          <w:rFonts w:ascii="Consolas" w:hAnsi="Consolas" w:cstheme="minorHAnsi"/>
+        </w:rPr>
+        <w:t>;</w:t>
+      </w:r>
+    </w:p>
+    <w:p>
+      <w:pPr>
+        <w:pStyle w:val="NoSpacing"/>
+        <w:rPr>
+          <w:rFonts w:ascii="Consolas" w:hAnsi="Consolas" w:cstheme="minorHAnsi"/>
+        </w:rPr>
+      </w:pPr>
+      <w:r>
+        <w:rPr>
+          <w:rFonts w:ascii="Consolas" w:hAnsi="Consolas" w:cstheme="minorHAnsi"/>
+        </w:rPr>
+        <w:tab/>
+        <w:t>}</w:t>
+      </w:r>
+    </w:p>
+    <w:p>
+      <w:pPr>
+        <w:pStyle w:val="NoSpacing"/>
+        <w:rPr>
+          <w:rFonts w:ascii="Consolas" w:hAnsi="Consolas" w:cstheme="minorHAnsi"/>
+        </w:rPr>
+      </w:pPr>
+      <w:r>
+        <w:rPr>
+          <w:rFonts w:ascii="Consolas" w:hAnsi="Consolas" w:cstheme="minorHAnsi"/>
+        </w:rPr>
+        <w:tab/>
+      </w:r>
+    </w:p>
+    <w:p>
+      <w:pPr>
+        <w:pStyle w:val="NoSpacing"/>
+        <w:rPr>
+          <w:rFonts w:ascii="Consolas" w:hAnsi="Consolas" w:cstheme="minorHAnsi"/>
+        </w:rPr>
+      </w:pPr>
+      <w:r>
+        <w:rPr>
+          <w:rFonts w:ascii="Consolas" w:hAnsi="Consolas" w:cstheme="minorHAnsi"/>
+        </w:rPr>
+        <w:tab/>
+        <w:t>return 0;</w:t>
+      </w:r>
+    </w:p>
+    <w:p>
+      <w:pPr>
+        <w:pStyle w:val="NoSpacing"/>
+        <w:rPr>
+          <w:rFonts w:ascii="Consolas" w:hAnsi="Consolas" w:cstheme="minorHAnsi"/>
+        </w:rPr>
+      </w:pPr>
+      <w:r>
+        <w:rPr>
+          <w:rFonts w:ascii="Consolas" w:hAnsi="Consolas" w:cstheme="minorHAnsi"/>
         </w:rPr>
         <w:t>}</w:t>
       </w:r>

</xml_diff>